<commit_message>
fix: add download button
</commit_message>
<xml_diff>
--- a/template.docx
+++ b/template.docx
@@ -197,6 +197,8 @@
                 <w:sz w:val="16"/>
               </w:rPr>
             </w:pPr>
+            <w:proofErr w:type="spellStart"/>
+            <w:proofErr w:type="gramStart"/>
             <w:r>
               <w:rPr>
                 <w:sz w:val="18"/>
@@ -207,7 +209,15 @@
               <w:rPr>
                 <w:sz w:val="16"/>
               </w:rPr>
-              <w:t>MESCE/QMR/77</w:t>
+              <w:t>MESCE</w:t>
+            </w:r>
+            <w:proofErr w:type="spellEnd"/>
+            <w:proofErr w:type="gramEnd"/>
+            <w:r>
+              <w:rPr>
+                <w:sz w:val="16"/>
+              </w:rPr>
+              <w:t>/QMR/77</w:t>
             </w:r>
           </w:p>
         </w:tc>
@@ -319,8 +329,13 @@
       <w:r>
         <w:t xml:space="preserve">Department: </w:t>
       </w:r>
+      <w:proofErr w:type="gramStart"/>
       <w:r>
-        <w:t>{{ dept }}</w:t>
+        <w:t>{{ dept</w:t>
+      </w:r>
+      <w:proofErr w:type="gramEnd"/>
+      <w:r>
+        <w:t xml:space="preserve"> }}</w:t>
       </w:r>
       <w:r>
         <w:tab/>
@@ -366,8 +381,13 @@
         <w:tab/>
         <w:t xml:space="preserve">: </w:t>
       </w:r>
+      <w:proofErr w:type="gramStart"/>
       <w:r>
-        <w:t>{{ semester }}</w:t>
+        <w:t>{{ semester</w:t>
+      </w:r>
+      <w:proofErr w:type="gramEnd"/>
+      <w:r>
+        <w:t xml:space="preserve"> }}</w:t>
       </w:r>
     </w:p>
     <w:tbl>
@@ -402,6 +422,7 @@
       <w:tr>
         <w:trPr>
           <w:trHeight w:val="823"/>
+          <w:tblHeader/>
           <w:jc w:val="center"/>
         </w:trPr>
         <w:tc>
@@ -819,8 +840,13 @@
               <w:pStyle w:val="TableParagraph"/>
               <w:jc w:val="center"/>
             </w:pPr>
-            <w:r>
-              <w:t>{{ subject.id }}</w:t>
+            <w:proofErr w:type="gramStart"/>
+            <w:r>
+              <w:t>{{ subject.id</w:t>
+            </w:r>
+            <w:proofErr w:type="gramEnd"/>
+            <w:r>
+              <w:t xml:space="preserve"> }}</w:t>
             </w:r>
           </w:p>
         </w:tc>
@@ -840,8 +866,21 @@
               <w:ind w:left="81" w:right="53"/>
               <w:jc w:val="center"/>
             </w:pPr>
-            <w:r>
-              <w:t>{{ subject.code }}</w:t>
+            <w:proofErr w:type="gramStart"/>
+            <w:r>
+              <w:t xml:space="preserve">{{ </w:t>
+            </w:r>
+            <w:proofErr w:type="spellStart"/>
+            <w:r>
+              <w:t>subject</w:t>
+            </w:r>
+            <w:proofErr w:type="gramEnd"/>
+            <w:r>
+              <w:t>.code</w:t>
+            </w:r>
+            <w:proofErr w:type="spellEnd"/>
+            <w:r>
+              <w:t xml:space="preserve"> }}</w:t>
             </w:r>
           </w:p>
         </w:tc>
@@ -861,8 +900,21 @@
               <w:ind w:left="78"/>
               <w:jc w:val="center"/>
             </w:pPr>
-            <w:r>
-              <w:t>{{ subject.faculty }}</w:t>
+            <w:proofErr w:type="gramStart"/>
+            <w:r>
+              <w:t xml:space="preserve">{{ </w:t>
+            </w:r>
+            <w:proofErr w:type="spellStart"/>
+            <w:r>
+              <w:t>subject</w:t>
+            </w:r>
+            <w:proofErr w:type="gramEnd"/>
+            <w:r>
+              <w:t>.faculty</w:t>
+            </w:r>
+            <w:proofErr w:type="spellEnd"/>
+            <w:r>
+              <w:t xml:space="preserve"> }}</w:t>
             </w:r>
           </w:p>
         </w:tc>
@@ -884,8 +936,21 @@
               <w:ind w:right="14"/>
               <w:jc w:val="center"/>
             </w:pPr>
-            <w:r>
-              <w:t>{{ subject.num_reg }}</w:t>
+            <w:proofErr w:type="gramStart"/>
+            <w:r>
+              <w:t xml:space="preserve">{{ </w:t>
+            </w:r>
+            <w:proofErr w:type="spellStart"/>
+            <w:r>
+              <w:t>subject.num</w:t>
+            </w:r>
+            <w:proofErr w:type="gramEnd"/>
+            <w:r>
+              <w:t>_reg</w:t>
+            </w:r>
+            <w:proofErr w:type="spellEnd"/>
+            <w:r>
+              <w:t xml:space="preserve"> }}</w:t>
             </w:r>
           </w:p>
         </w:tc>
@@ -904,8 +969,21 @@
               <w:ind w:left="427" w:right="422"/>
               <w:jc w:val="center"/>
             </w:pPr>
-            <w:r>
-              <w:t>{{ subject.num_result }}</w:t>
+            <w:proofErr w:type="gramStart"/>
+            <w:r>
+              <w:t xml:space="preserve">{{ </w:t>
+            </w:r>
+            <w:proofErr w:type="spellStart"/>
+            <w:r>
+              <w:t>subject.num</w:t>
+            </w:r>
+            <w:proofErr w:type="gramEnd"/>
+            <w:r>
+              <w:t>_result</w:t>
+            </w:r>
+            <w:proofErr w:type="spellEnd"/>
+            <w:r>
+              <w:t xml:space="preserve"> }}</w:t>
             </w:r>
           </w:p>
         </w:tc>
@@ -922,8 +1000,21 @@
             <w:pPr>
               <w:jc w:val="center"/>
             </w:pPr>
-            <w:r>
-              <w:t>{{ subject.num_passed }}</w:t>
+            <w:proofErr w:type="gramStart"/>
+            <w:r>
+              <w:t xml:space="preserve">{{ </w:t>
+            </w:r>
+            <w:proofErr w:type="spellStart"/>
+            <w:r>
+              <w:t>subject.num</w:t>
+            </w:r>
+            <w:proofErr w:type="gramEnd"/>
+            <w:r>
+              <w:t>_passed</w:t>
+            </w:r>
+            <w:proofErr w:type="spellEnd"/>
+            <w:r>
+              <w:t xml:space="preserve"> }}</w:t>
             </w:r>
           </w:p>
         </w:tc>
@@ -940,8 +1031,21 @@
             <w:pPr>
               <w:jc w:val="center"/>
             </w:pPr>
-            <w:r>
-              <w:t>{{ subject.passwithfe }}</w:t>
+            <w:proofErr w:type="gramStart"/>
+            <w:r>
+              <w:t xml:space="preserve">{{ </w:t>
+            </w:r>
+            <w:proofErr w:type="spellStart"/>
+            <w:r>
+              <w:t>subject</w:t>
+            </w:r>
+            <w:proofErr w:type="gramEnd"/>
+            <w:r>
+              <w:t>.passwithfe</w:t>
+            </w:r>
+            <w:proofErr w:type="spellEnd"/>
+            <w:r>
+              <w:t xml:space="preserve"> }}</w:t>
             </w:r>
           </w:p>
         </w:tc>
@@ -960,8 +1064,21 @@
               <w:ind w:left="116"/>
               <w:jc w:val="center"/>
             </w:pPr>
-            <w:r>
-              <w:t>{{ subject.passwithoutfe }}</w:t>
+            <w:proofErr w:type="gramStart"/>
+            <w:r>
+              <w:t xml:space="preserve">{{ </w:t>
+            </w:r>
+            <w:proofErr w:type="spellStart"/>
+            <w:r>
+              <w:t>subject</w:t>
+            </w:r>
+            <w:proofErr w:type="gramEnd"/>
+            <w:r>
+              <w:t>.passwithoutfe</w:t>
+            </w:r>
+            <w:proofErr w:type="spellEnd"/>
+            <w:r>
+              <w:t xml:space="preserve"> }}</w:t>
             </w:r>
           </w:p>
         </w:tc>
@@ -990,7 +1107,23 @@
                 <w:b/>
                 <w:bCs/>
               </w:rPr>
-              <w:t>{%tr endfor %}</w:t>
+              <w:t xml:space="preserve">{%tr </w:t>
+            </w:r>
+            <w:proofErr w:type="spellStart"/>
+            <w:r>
+              <w:rPr>
+                <w:b/>
+                <w:bCs/>
+              </w:rPr>
+              <w:t>endfor</w:t>
+            </w:r>
+            <w:proofErr w:type="spellEnd"/>
+            <w:r>
+              <w:rPr>
+                <w:b/>
+                <w:bCs/>
+              </w:rPr>
+              <w:t xml:space="preserve"> %}</w:t>
             </w:r>
           </w:p>
           <w:p>
@@ -1121,13 +1254,23 @@
               <w:spacing w:line="199" w:lineRule="auto"/>
               <w:ind w:left="203" w:hanging="104"/>
             </w:pPr>
-            <w:r>
-              <w:rPr>
-                <w:color w:val="000000"/>
-                <w:sz w:val="20"/>
-                <w:szCs w:val="20"/>
-              </w:rPr>
-              <w:t>{{ date }}</w:t>
+            <w:proofErr w:type="gramStart"/>
+            <w:r>
+              <w:rPr>
+                <w:color w:val="000000"/>
+                <w:sz w:val="20"/>
+                <w:szCs w:val="20"/>
+              </w:rPr>
+              <w:t>{{ date</w:t>
+            </w:r>
+            <w:proofErr w:type="gramEnd"/>
+            <w:r>
+              <w:rPr>
+                <w:color w:val="000000"/>
+                <w:sz w:val="20"/>
+                <w:szCs w:val="20"/>
+              </w:rPr>
+              <w:t xml:space="preserve"> }}</w:t>
             </w:r>
           </w:p>
         </w:tc>
@@ -1227,13 +1370,23 @@
                 <w:szCs w:val="20"/>
               </w:rPr>
             </w:pPr>
-            <w:r>
-              <w:rPr>
-                <w:color w:val="000000"/>
-                <w:sz w:val="20"/>
-                <w:szCs w:val="20"/>
-              </w:rPr>
-              <w:t>{{ withheld }}</w:t>
+            <w:proofErr w:type="gramStart"/>
+            <w:r>
+              <w:rPr>
+                <w:color w:val="000000"/>
+                <w:sz w:val="20"/>
+                <w:szCs w:val="20"/>
+              </w:rPr>
+              <w:t>{{ withheld</w:t>
+            </w:r>
+            <w:proofErr w:type="gramEnd"/>
+            <w:r>
+              <w:rPr>
+                <w:color w:val="000000"/>
+                <w:sz w:val="20"/>
+                <w:szCs w:val="20"/>
+              </w:rPr>
+              <w:t xml:space="preserve"> }}</w:t>
             </w:r>
           </w:p>
         </w:tc>
@@ -1326,8 +1479,18 @@
               <w:spacing w:line="204" w:lineRule="auto"/>
               <w:ind w:left="203" w:hanging="104"/>
             </w:pPr>
-            <w:r>
-              <w:t>{{ appearedinall }}</w:t>
+            <w:proofErr w:type="gramStart"/>
+            <w:r>
+              <w:t xml:space="preserve">{{ </w:t>
+            </w:r>
+            <w:proofErr w:type="spellStart"/>
+            <w:r>
+              <w:t>appearedinall</w:t>
+            </w:r>
+            <w:proofErr w:type="spellEnd"/>
+            <w:proofErr w:type="gramEnd"/>
+            <w:r>
+              <w:t xml:space="preserve"> }}</w:t>
             </w:r>
           </w:p>
         </w:tc>
@@ -1420,8 +1583,21 @@
               <w:spacing w:line="204" w:lineRule="auto"/>
               <w:ind w:left="203" w:hanging="104"/>
             </w:pPr>
-            <w:r>
-              <w:t>{{ num_result_published }}</w:t>
+            <w:proofErr w:type="gramStart"/>
+            <w:r>
+              <w:t xml:space="preserve">{{ </w:t>
+            </w:r>
+            <w:proofErr w:type="spellStart"/>
+            <w:r>
+              <w:t>num</w:t>
+            </w:r>
+            <w:proofErr w:type="gramEnd"/>
+            <w:r>
+              <w:t>_result_published</w:t>
+            </w:r>
+            <w:proofErr w:type="spellEnd"/>
+            <w:r>
+              <w:t xml:space="preserve"> }}</w:t>
             </w:r>
           </w:p>
         </w:tc>
@@ -1519,13 +1695,33 @@
                 <w:szCs w:val="20"/>
               </w:rPr>
             </w:pPr>
-            <w:r>
-              <w:rPr>
-                <w:color w:val="000000"/>
-                <w:sz w:val="20"/>
-                <w:szCs w:val="20"/>
-              </w:rPr>
-              <w:t>{{ fullpass }}</w:t>
+            <w:proofErr w:type="gramStart"/>
+            <w:r>
+              <w:rPr>
+                <w:color w:val="000000"/>
+                <w:sz w:val="20"/>
+                <w:szCs w:val="20"/>
+              </w:rPr>
+              <w:t xml:space="preserve">{{ </w:t>
+            </w:r>
+            <w:proofErr w:type="spellStart"/>
+            <w:r>
+              <w:rPr>
+                <w:color w:val="000000"/>
+                <w:sz w:val="20"/>
+                <w:szCs w:val="20"/>
+              </w:rPr>
+              <w:t>fullpass</w:t>
+            </w:r>
+            <w:proofErr w:type="spellEnd"/>
+            <w:proofErr w:type="gramEnd"/>
+            <w:r>
+              <w:rPr>
+                <w:color w:val="000000"/>
+                <w:sz w:val="20"/>
+                <w:szCs w:val="20"/>
+              </w:rPr>
+              <w:t xml:space="preserve"> }}</w:t>
             </w:r>
           </w:p>
         </w:tc>
@@ -1616,14 +1812,45 @@
                 <w:b/>
               </w:rPr>
             </w:pPr>
-            <w:r>
-              <w:rPr>
-                <w:b/>
-                <w:color w:val="000000"/>
-                <w:sz w:val="20"/>
-                <w:szCs w:val="20"/>
-              </w:rPr>
-              <w:t>{{ fullpass_percentage }}</w:t>
+            <w:proofErr w:type="gramStart"/>
+            <w:r>
+              <w:rPr>
+                <w:b/>
+                <w:color w:val="000000"/>
+                <w:sz w:val="20"/>
+                <w:szCs w:val="20"/>
+              </w:rPr>
+              <w:t xml:space="preserve">{{ </w:t>
+            </w:r>
+            <w:proofErr w:type="spellStart"/>
+            <w:r>
+              <w:rPr>
+                <w:b/>
+                <w:color w:val="000000"/>
+                <w:sz w:val="20"/>
+                <w:szCs w:val="20"/>
+              </w:rPr>
+              <w:t>fullpass</w:t>
+            </w:r>
+            <w:proofErr w:type="gramEnd"/>
+            <w:r>
+              <w:rPr>
+                <w:b/>
+                <w:color w:val="000000"/>
+                <w:sz w:val="20"/>
+                <w:szCs w:val="20"/>
+              </w:rPr>
+              <w:t>_percentage</w:t>
+            </w:r>
+            <w:proofErr w:type="spellEnd"/>
+            <w:r>
+              <w:rPr>
+                <w:b/>
+                <w:color w:val="000000"/>
+                <w:sz w:val="20"/>
+                <w:szCs w:val="20"/>
+              </w:rPr>
+              <w:t xml:space="preserve"> }}</w:t>
             </w:r>
           </w:p>
         </w:tc>
@@ -2060,7 +2287,7 @@
         <w:rPr>
           <w:b/>
         </w:rPr>
-        <w:t>{{ designation }}</w:t>
+        <w:t>HOD</w:t>
       </w:r>
     </w:p>
     <w:p>
@@ -2118,12 +2345,21 @@
         </w:rPr>
         <w:tab/>
       </w:r>
+      <w:proofErr w:type="gramStart"/>
       <w:r>
         <w:rPr>
           <w:b/>
           <w:sz w:val="22"/>
         </w:rPr>
-        <w:t>{{ staff_advisor1 }}</w:t>
+        <w:t>{{ staff</w:t>
+      </w:r>
+      <w:proofErr w:type="gramEnd"/>
+      <w:r>
+        <w:rPr>
+          <w:b/>
+          <w:sz w:val="22"/>
+        </w:rPr>
+        <w:t>_advisor1 }}</w:t>
       </w:r>
     </w:p>
     <w:p>
@@ -2152,12 +2388,21 @@
         </w:rPr>
         <w:tab/>
       </w:r>
+      <w:proofErr w:type="gramStart"/>
       <w:r>
         <w:rPr>
           <w:b/>
           <w:sz w:val="22"/>
         </w:rPr>
-        <w:t>{{ staff_advisor2 }}</w:t>
+        <w:t>{{ staff</w:t>
+      </w:r>
+      <w:proofErr w:type="gramEnd"/>
+      <w:r>
+        <w:rPr>
+          <w:b/>
+          <w:sz w:val="22"/>
+        </w:rPr>
+        <w:t>_advisor2 }}</w:t>
       </w:r>
     </w:p>
     <w:sectPr>

</xml_diff>